<commit_message>
working on some features
*changed usersettings from gridview to panel(incomplete)
*added some comments
</commit_message>
<xml_diff>
--- a/FinalProject.docx
+++ b/FinalProject.docx
@@ -324,8 +324,17 @@
           <w:rFonts w:hint="cs"/>
           <w:rtl/>
         </w:rPr>
-        <w:t>סמדר וכטר</w:t>
-      </w:r>
+        <w:t xml:space="preserve">סמדר </w:t>
+      </w:r>
+      <w:proofErr w:type="spellStart"/>
+      <w:r>
+        <w:rPr>
+          <w:rFonts w:hint="cs"/>
+          <w:rtl/>
+        </w:rPr>
+        <w:t>וכטר</w:t>
+      </w:r>
+      <w:proofErr w:type="spellEnd"/>
       <w:r>
         <w:rPr>
           <w:rFonts w:hint="cs"/>
@@ -1745,6 +1754,7 @@
       </w:pPr>
       <w:bookmarkStart w:id="3" w:name="_Toc476827577"/>
       <w:bookmarkStart w:id="4" w:name="_Toc481910459"/>
+      <w:bookmarkStart w:id="5" w:name="_GoBack"/>
       <w:r>
         <w:rPr>
           <w:rFonts w:asciiTheme="minorHAnsi" w:hAnsiTheme="minorHAnsi" w:cs="David" w:hint="eastAsia"/>
@@ -1849,8 +1859,9 @@
           <w:highlight w:val="yellow"/>
           <w:rtl/>
         </w:rPr>
-        <w:t>(דביר</w:t>
-      </w:r>
+        <w:t>(</w:t>
+      </w:r>
+      <w:proofErr w:type="spellStart"/>
       <w:r>
         <w:rPr>
           <w:rFonts w:hint="cs"/>
@@ -1859,8 +1870,19 @@
           <w:highlight w:val="yellow"/>
           <w:rtl/>
         </w:rPr>
+        <w:t>דביר</w:t>
+      </w:r>
+      <w:r>
+        <w:rPr>
+          <w:rFonts w:hint="cs"/>
+          <w:b/>
+          <w:bCs/>
+          <w:highlight w:val="yellow"/>
+          <w:rtl/>
+        </w:rPr>
         <w:t>+גיא</w:t>
       </w:r>
+      <w:proofErr w:type="spellEnd"/>
       <w:r>
         <w:rPr>
           <w:rFonts w:hint="cs"/>
@@ -2177,7 +2199,23 @@
           <w:highlight w:val="yellow"/>
           <w:rtl/>
         </w:rPr>
-        <w:t>ניהול קורסים הדרכה</w:t>
+        <w:t xml:space="preserve">ניהול </w:t>
+      </w:r>
+      <w:r>
+        <w:rPr>
+          <w:rFonts w:hint="cs"/>
+          <w:highlight w:val="yellow"/>
+          <w:rtl/>
+        </w:rPr>
+        <w:t>קורסי</w:t>
+      </w:r>
+      <w:r>
+        <w:rPr>
+          <w:rFonts w:hint="cs"/>
+          <w:highlight w:val="yellow"/>
+          <w:rtl/>
+        </w:rPr>
+        <w:t xml:space="preserve"> הדרכה</w:t>
       </w:r>
       <w:r>
         <w:rPr>
@@ -2218,6 +2256,7 @@
         <w:t>)</w:t>
       </w:r>
     </w:p>
+    <w:bookmarkEnd w:id="5"/>
     <w:p>
       <w:pPr>
         <w:pStyle w:val="ListParagraph"/>
@@ -2278,7 +2317,29 @@
           <w:highlight w:val="yellow"/>
           <w:rtl/>
         </w:rPr>
-        <w:t>(דביר+גיא)</w:t>
+        <w:t>(</w:t>
+      </w:r>
+      <w:proofErr w:type="spellStart"/>
+      <w:r>
+        <w:rPr>
+          <w:rFonts w:hint="cs"/>
+          <w:b/>
+          <w:bCs/>
+          <w:highlight w:val="yellow"/>
+          <w:rtl/>
+        </w:rPr>
+        <w:t>דביר+גיא</w:t>
+      </w:r>
+      <w:proofErr w:type="spellEnd"/>
+      <w:r>
+        <w:rPr>
+          <w:rFonts w:hint="cs"/>
+          <w:b/>
+          <w:bCs/>
+          <w:highlight w:val="yellow"/>
+          <w:rtl/>
+        </w:rPr>
+        <w:t>)</w:t>
       </w:r>
     </w:p>
     <w:p>
@@ -2315,7 +2376,7 @@
           <w:rtl/>
         </w:rPr>
       </w:pPr>
-      <w:bookmarkStart w:id="5" w:name="_Toc476827578"/>
+      <w:bookmarkStart w:id="6" w:name="_Toc476827578"/>
     </w:p>
     <w:p>
       <w:pPr>
@@ -2742,7 +2803,23 @@
           <w:rFonts w:hint="cs"/>
           <w:rtl/>
         </w:rPr>
-        <w:t>האם יש רכב? נתונים על הרכב  ( סוג, שנת יצור , תאריך חידוש ביטוח ורוישוי , 4</w:t>
+        <w:t xml:space="preserve">האם יש רכב? נתונים על הרכב  ( סוג, שנת יצור , תאריך חידוש ביטוח </w:t>
+      </w:r>
+      <w:proofErr w:type="spellStart"/>
+      <w:r>
+        <w:rPr>
+          <w:rFonts w:hint="cs"/>
+          <w:rtl/>
+        </w:rPr>
+        <w:t>ורוישוי</w:t>
+      </w:r>
+      <w:proofErr w:type="spellEnd"/>
+      <w:r>
+        <w:rPr>
+          <w:rFonts w:hint="cs"/>
+          <w:rtl/>
+        </w:rPr>
+        <w:t xml:space="preserve"> , 4</w:t>
       </w:r>
       <w:r>
         <w:rPr>
@@ -2813,7 +2890,23 @@
           <w:rFonts w:hint="cs"/>
           <w:rtl/>
         </w:rPr>
-        <w:t xml:space="preserve">מלאי במחסן של היחידה כגון( מחסומים, פנס, מכשירי קשר חיצוני, פנימי, אזיקים, נצנצים ןעוד) </w:t>
+        <w:t xml:space="preserve">מלאי במחסן של היחידה כגון( מחסומים, פנס, מכשירי קשר חיצוני, פנימי, אזיקים, נצנצים </w:t>
+      </w:r>
+      <w:proofErr w:type="spellStart"/>
+      <w:r>
+        <w:rPr>
+          <w:rFonts w:hint="cs"/>
+          <w:rtl/>
+        </w:rPr>
+        <w:t>ןעוד</w:t>
+      </w:r>
+      <w:proofErr w:type="spellEnd"/>
+      <w:r>
+        <w:rPr>
+          <w:rFonts w:hint="cs"/>
+          <w:rtl/>
+        </w:rPr>
+        <w:t xml:space="preserve">) </w:t>
       </w:r>
     </w:p>
     <w:p>
@@ -2846,7 +2939,23 @@
           <w:rFonts w:hint="cs"/>
           <w:rtl/>
         </w:rPr>
-        <w:t xml:space="preserve"> כגון ביגוד ( כובע, מעיל, חולצות חורף קיץ,אפוד זוהר  ,נרתיק לאקדח, נרתיק לקשר, פנס כחול לרכב   ציוד </w:t>
+        <w:t xml:space="preserve"> כגון ביגוד ( כובע, מעיל, חולצות חורף </w:t>
+      </w:r>
+      <w:proofErr w:type="spellStart"/>
+      <w:r>
+        <w:rPr>
+          <w:rFonts w:hint="cs"/>
+          <w:rtl/>
+        </w:rPr>
+        <w:t>קיץ,אפוד</w:t>
+      </w:r>
+      <w:proofErr w:type="spellEnd"/>
+      <w:r>
+        <w:rPr>
+          <w:rFonts w:hint="cs"/>
+          <w:rtl/>
+        </w:rPr>
+        <w:t xml:space="preserve"> זוהר  ,נרתיק לאקדח, נרתיק לקשר, פנס כחול לרכב   ציוד </w:t>
       </w:r>
       <w:r>
         <w:rPr>
@@ -3172,7 +3281,23 @@
           <w:rFonts w:hint="cs"/>
           <w:rtl/>
         </w:rPr>
-        <w:t xml:space="preserve"> ( רשיון נשק) המערכת תוציא רשימה של כל האנשים שהאישור פג תוקפו על פי פרמטר זמן שמספק המשתמש)</w:t>
+        <w:t xml:space="preserve"> ( </w:t>
+      </w:r>
+      <w:proofErr w:type="spellStart"/>
+      <w:r>
+        <w:rPr>
+          <w:rFonts w:hint="cs"/>
+          <w:rtl/>
+        </w:rPr>
+        <w:t>רשיון</w:t>
+      </w:r>
+      <w:proofErr w:type="spellEnd"/>
+      <w:r>
+        <w:rPr>
+          <w:rFonts w:hint="cs"/>
+          <w:rtl/>
+        </w:rPr>
+        <w:t xml:space="preserve"> נשק) המערכת תוציא רשימה של כל האנשים שהאישור פג תוקפו על פי פרמטר זמן שמספק המשתמש)</w:t>
       </w:r>
     </w:p>
     <w:p>
@@ -3320,7 +3445,23 @@
           <w:rFonts w:hint="cs"/>
           <w:rtl/>
         </w:rPr>
-        <w:t>יחידה ( ג'יפים, ית"מ (יחידת תנועה מתנדבים) ,אבטחה )</w:t>
+        <w:t xml:space="preserve">יחידה ( ג'יפים, </w:t>
+      </w:r>
+      <w:proofErr w:type="spellStart"/>
+      <w:r>
+        <w:rPr>
+          <w:rFonts w:hint="cs"/>
+          <w:rtl/>
+        </w:rPr>
+        <w:t>ית"מ</w:t>
+      </w:r>
+      <w:proofErr w:type="spellEnd"/>
+      <w:r>
+        <w:rPr>
+          <w:rFonts w:hint="cs"/>
+          <w:rtl/>
+        </w:rPr>
+        <w:t xml:space="preserve"> (יחידת תנועה מתנדבים) ,אבטחה )</w:t>
       </w:r>
       <w:r>
         <w:rPr>
@@ -3344,14 +3485,30 @@
           <w:rFonts w:hint="cs"/>
           <w:rtl/>
         </w:rPr>
-        <w:t>קבלת תמונת מצב בנוגע ל</w:t>
-      </w:r>
-      <w:r>
-        <w:rPr>
-          <w:rFonts w:hint="cs"/>
-          <w:rtl/>
-        </w:rPr>
-        <w:t>הסמכות : גז פלפל, נשקים שונים , ר</w:t>
+        <w:t xml:space="preserve">קבלת תמונת מצב בנוגע </w:t>
+      </w:r>
+      <w:proofErr w:type="spellStart"/>
+      <w:r>
+        <w:rPr>
+          <w:rFonts w:hint="cs"/>
+          <w:rtl/>
+        </w:rPr>
+        <w:t>ל</w:t>
+      </w:r>
+      <w:r>
+        <w:rPr>
+          <w:rFonts w:hint="cs"/>
+          <w:rtl/>
+        </w:rPr>
+        <w:t>הסמכות</w:t>
+      </w:r>
+      <w:proofErr w:type="spellEnd"/>
+      <w:r>
+        <w:rPr>
+          <w:rFonts w:hint="cs"/>
+          <w:rtl/>
+        </w:rPr>
+        <w:t xml:space="preserve"> : גז פלפל, נשקים שונים , ר</w:t>
       </w:r>
       <w:r>
         <w:rPr>
@@ -3437,7 +3594,23 @@
           <w:rFonts w:hint="cs"/>
           <w:rtl/>
         </w:rPr>
-        <w:t xml:space="preserve">  הכשרת עזרה ראשנה , קורס בסיסי , קורס סגל קבע מתנדב(סק"מ) ,הרשאות מתן דוח תנועה.  + תאריך הכשרה</w:t>
+        <w:t xml:space="preserve">  הכשרת עזרה ראשנה , קורס בסיסי , קורס סגל קבע מתנדב(</w:t>
+      </w:r>
+      <w:proofErr w:type="spellStart"/>
+      <w:r>
+        <w:rPr>
+          <w:rFonts w:hint="cs"/>
+          <w:rtl/>
+        </w:rPr>
+        <w:t>סק"מ</w:t>
+      </w:r>
+      <w:proofErr w:type="spellEnd"/>
+      <w:r>
+        <w:rPr>
+          <w:rFonts w:hint="cs"/>
+          <w:rtl/>
+        </w:rPr>
+        <w:t>) ,הרשאות מתן דוח תנועה.  + תאריך הכשרה</w:t>
       </w:r>
       <w:r>
         <w:rPr>
@@ -3762,7 +3935,7 @@
           <w:rtl/>
         </w:rPr>
       </w:pPr>
-      <w:bookmarkStart w:id="6" w:name="_Toc481910460"/>
+      <w:bookmarkStart w:id="7" w:name="_Toc481910460"/>
       <w:r>
         <w:rPr>
           <w:rFonts w:asciiTheme="minorHAnsi" w:hAnsiTheme="minorHAnsi" w:cs="David" w:hint="eastAsia"/>
@@ -3790,8 +3963,8 @@
         </w:rPr>
         <w:t>עבודה</w:t>
       </w:r>
-      <w:bookmarkEnd w:id="5"/>
       <w:bookmarkEnd w:id="6"/>
+      <w:bookmarkEnd w:id="7"/>
     </w:p>
     <w:p>
       <w:pPr>
@@ -3864,8 +4037,8 @@
           <w:rtl/>
         </w:rPr>
       </w:pPr>
-      <w:bookmarkStart w:id="7" w:name="_Toc476827579"/>
-      <w:bookmarkStart w:id="8" w:name="_Toc481910461"/>
+      <w:bookmarkStart w:id="8" w:name="_Toc476827579"/>
+      <w:bookmarkStart w:id="9" w:name="_Toc481910461"/>
       <w:r>
         <w:rPr>
           <w:rFonts w:asciiTheme="minorHAnsi" w:hAnsiTheme="minorHAnsi" w:cs="David" w:hint="eastAsia"/>
@@ -3893,8 +4066,8 @@
         </w:rPr>
         <w:t>מידע</w:t>
       </w:r>
-      <w:bookmarkEnd w:id="7"/>
       <w:bookmarkEnd w:id="8"/>
+      <w:bookmarkEnd w:id="9"/>
       <w:r>
         <w:rPr>
           <w:rFonts w:asciiTheme="minorHAnsi" w:hAnsiTheme="minorHAnsi" w:cs="David"/>
@@ -3971,7 +4144,23 @@
           <w:rFonts w:hint="cs"/>
           <w:rtl/>
         </w:rPr>
-        <w:t xml:space="preserve">ותגביל אותו ביכולות גישה למודולים : מנהל ראשי לראות ולעדכן הכל , מתנדב יפעיל את ממשק המתנדב עבור עצמו והדוחות האישיים שלו </w:t>
+        <w:t xml:space="preserve">ותגביל אותו ביכולות גישה למודולים : מנהל ראשי לראות ולעדכן </w:t>
+      </w:r>
+      <w:proofErr w:type="spellStart"/>
+      <w:r>
+        <w:rPr>
+          <w:rFonts w:hint="cs"/>
+          <w:rtl/>
+        </w:rPr>
+        <w:t>הכל</w:t>
+      </w:r>
+      <w:proofErr w:type="spellEnd"/>
+      <w:r>
+        <w:rPr>
+          <w:rFonts w:hint="cs"/>
+          <w:rtl/>
+        </w:rPr>
+        <w:t xml:space="preserve"> , מתנדב יפעיל את ממשק המתנדב עבור עצמו והדוחות האישיים שלו </w:t>
       </w:r>
       <w:r>
         <w:rPr>
@@ -4084,9 +4273,11 @@
         </w:rPr>
         <w:t xml:space="preserve">אמצעות הכנסת מרכיבי שפת </w:t>
       </w:r>
+      <w:proofErr w:type="spellStart"/>
       <w:r>
         <w:t>sql</w:t>
       </w:r>
+      <w:proofErr w:type="spellEnd"/>
       <w:r>
         <w:rPr>
           <w:rFonts w:hint="cs"/>
@@ -4268,8 +4459,8 @@
           <w:rtl/>
         </w:rPr>
       </w:pPr>
-      <w:bookmarkStart w:id="9" w:name="_Toc476827580"/>
-      <w:bookmarkStart w:id="10" w:name="_Toc481910462"/>
+      <w:bookmarkStart w:id="10" w:name="_Toc476827580"/>
+      <w:bookmarkStart w:id="11" w:name="_Toc481910462"/>
       <w:r>
         <w:rPr>
           <w:rFonts w:hint="eastAsia"/>
@@ -4304,8 +4495,8 @@
         </w:rPr>
         <w:t>:</w:t>
       </w:r>
-      <w:bookmarkEnd w:id="9"/>
       <w:bookmarkEnd w:id="10"/>
+      <w:bookmarkEnd w:id="11"/>
     </w:p>
     <w:p>
       <w:pPr>
@@ -4333,7 +4524,23 @@
           <w:rFonts w:hint="cs"/>
           <w:rtl/>
         </w:rPr>
-        <w:t>שמש כבודק גרסאת ה</w:t>
+        <w:t xml:space="preserve">שמש כבודק </w:t>
+      </w:r>
+      <w:proofErr w:type="spellStart"/>
+      <w:r>
+        <w:rPr>
+          <w:rFonts w:hint="cs"/>
+          <w:rtl/>
+        </w:rPr>
+        <w:t>גרסאת</w:t>
+      </w:r>
+      <w:proofErr w:type="spellEnd"/>
+      <w:r>
+        <w:rPr>
+          <w:rFonts w:hint="cs"/>
+          <w:rtl/>
+        </w:rPr>
+        <w:t xml:space="preserve"> ה</w:t>
       </w:r>
       <w:r>
         <w:rPr>
@@ -4369,8 +4576,8 @@
           <w:rtl/>
         </w:rPr>
       </w:pPr>
-      <w:bookmarkStart w:id="11" w:name="_Toc476827581"/>
-      <w:bookmarkStart w:id="12" w:name="_Toc481910463"/>
+      <w:bookmarkStart w:id="12" w:name="_Toc476827581"/>
+      <w:bookmarkStart w:id="13" w:name="_Toc481910463"/>
       <w:r>
         <w:rPr>
           <w:rFonts w:asciiTheme="minorHAnsi" w:hAnsiTheme="minorHAnsi" w:cs="David" w:hint="eastAsia"/>
@@ -4426,8 +4633,8 @@
         </w:rPr>
         <w:t>:</w:t>
       </w:r>
-      <w:bookmarkEnd w:id="11"/>
       <w:bookmarkEnd w:id="12"/>
+      <w:bookmarkEnd w:id="13"/>
     </w:p>
     <w:p>
       <w:pPr>
@@ -4744,8 +4951,6 @@
           <w:rtl/>
         </w:rPr>
       </w:pPr>
-      <w:bookmarkStart w:id="13" w:name="_GoBack"/>
-      <w:bookmarkEnd w:id="13"/>
     </w:p>
     <w:p>
       <w:pPr>
@@ -5218,7 +5423,7 @@
           </mc:Choice>
           <mc:Fallback>
             <w:pict>
-              <v:rect w14:anchorId="459CDBDC" id="מלבן 343" o:spid="_x0000_s1026" style="position:absolute;margin-left:-.9pt;margin-top:17.55pt;width:91.6pt;height:63.55pt;z-index:251729920;visibility:visible;mso-wrap-style:square;mso-width-percent:0;mso-height-percent:0;mso-wrap-distance-left:9pt;mso-wrap-distance-top:0;mso-wrap-distance-right:9pt;mso-wrap-distance-bottom:0;mso-position-horizontal:absolute;mso-position-horizontal-relative:text;mso-position-vertical:absolute;mso-position-vertical-relative:text;mso-width-percent:0;mso-height-percent:0;mso-width-relative:margin;mso-height-relative:margin;v-text-anchor:middle" o:gfxdata="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" fillcolor="#00b050" strokecolor="#1f4d78 [1604]" strokeweight="1pt"/>
+              <v:rect w14:anchorId="7B5B2F97" id="מלבן 343" o:spid="_x0000_s1026" style="position:absolute;margin-left:-.9pt;margin-top:17.55pt;width:91.6pt;height:63.55pt;z-index:251729920;visibility:visible;mso-wrap-style:square;mso-width-percent:0;mso-height-percent:0;mso-wrap-distance-left:9pt;mso-wrap-distance-top:0;mso-wrap-distance-right:9pt;mso-wrap-distance-bottom:0;mso-position-horizontal:absolute;mso-position-horizontal-relative:text;mso-position-vertical:absolute;mso-position-vertical-relative:text;mso-width-percent:0;mso-height-percent:0;mso-width-relative:margin;mso-height-relative:margin;v-text-anchor:middle" o:gfxdata="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" fillcolor="#00b050" strokecolor="#1f4d78 [1604]" strokeweight="1pt"/>
             </w:pict>
           </mc:Fallback>
         </mc:AlternateContent>
@@ -5662,7 +5867,7 @@
           </mc:Choice>
           <mc:Fallback>
             <w:pict>
-              <v:line w14:anchorId="36BB7417" id="מחבר ישר 345" o:spid="_x0000_s1026" style="position:absolute;flip:x y;z-index:251731968;visibility:visible;mso-wrap-style:square;mso-wrap-distance-left:9pt;mso-wrap-distance-top:0;mso-wrap-distance-right:9pt;mso-wrap-distance-bottom:0;mso-position-horizontal:absolute;mso-position-horizontal-relative:text;mso-position-vertical:absolute;mso-position-vertical-relative:text" from="90.65pt,47.65pt" to="404.8pt,48.55pt" o:gfxdata="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" strokecolor="#5b9bd5 [3204]" strokeweight=".5pt">
+              <v:line w14:anchorId="4912D108" id="מחבר ישר 345" o:spid="_x0000_s1026" style="position:absolute;flip:x y;z-index:251731968;visibility:visible;mso-wrap-style:square;mso-wrap-distance-left:9pt;mso-wrap-distance-top:0;mso-wrap-distance-right:9pt;mso-wrap-distance-bottom:0;mso-position-horizontal:absolute;mso-position-horizontal-relative:text;mso-position-vertical:absolute;mso-position-vertical-relative:text" from="90.65pt,47.65pt" to="404.8pt,48.55pt" o:gfxdata="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" strokecolor="#5b9bd5 [3204]" strokeweight=".5pt">
                 <v:stroke joinstyle="miter"/>
               </v:line>
             </w:pict>
@@ -5734,7 +5939,7 @@
           </mc:Choice>
           <mc:Fallback>
             <w:pict>
-              <v:shapetype w14:anchorId="410C81EF" id="_x0000_t4" coordsize="21600,21600" o:spt="4" path="m10800,l,10800,10800,21600,21600,10800xe">
+              <v:shapetype w14:anchorId="1D32412B" id="_x0000_t4" coordsize="21600,21600" o:spt="4" path="m10800,l,10800,10800,21600,21600,10800xe">
                 <v:stroke joinstyle="miter"/>
                 <v:path gradientshapeok="t" o:connecttype="rect" textboxrect="5400,5400,16200,16200"/>
               </v:shapetype>
@@ -5817,7 +6022,7 @@
           </mc:Choice>
           <mc:Fallback>
             <w:pict>
-              <v:rect w14:anchorId="2AE635AD" id="מלבן 342" o:spid="_x0000_s1026" style="position:absolute;margin-left:404.8pt;margin-top:20.55pt;width:80.4pt;height:53.25pt;z-index:251728896;visibility:visible;mso-wrap-style:square;mso-width-percent:0;mso-height-percent:0;mso-wrap-distance-left:9pt;mso-wrap-distance-top:0;mso-wrap-distance-right:9pt;mso-wrap-distance-bottom:0;mso-position-horizontal:absolute;mso-position-horizontal-relative:text;mso-position-vertical:absolute;mso-position-vertical-relative:text;mso-width-percent:0;mso-height-percent:0;mso-width-relative:margin;mso-height-relative:margin;v-text-anchor:middle" o:gfxdata="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" fillcolor="#00b050" strokecolor="#1f4d78 [1604]" strokeweight="1pt"/>
+              <v:rect w14:anchorId="064D39D9" id="מלבן 342" o:spid="_x0000_s1026" style="position:absolute;margin-left:404.8pt;margin-top:20.55pt;width:80.4pt;height:53.25pt;z-index:251728896;visibility:visible;mso-wrap-style:square;mso-width-percent:0;mso-height-percent:0;mso-wrap-distance-left:9pt;mso-wrap-distance-top:0;mso-wrap-distance-right:9pt;mso-wrap-distance-bottom:0;mso-position-horizontal:absolute;mso-position-horizontal-relative:text;mso-position-vertical:absolute;mso-position-vertical-relative:text;mso-width-percent:0;mso-height-percent:0;mso-width-relative:margin;mso-height-relative:margin;v-text-anchor:middle" o:gfxdata="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" fillcolor="#00b050" strokecolor="#1f4d78 [1604]" strokeweight="1pt"/>
             </w:pict>
           </mc:Fallback>
         </mc:AlternateContent>
@@ -6050,7 +6255,7 @@
           </mc:Choice>
           <mc:Fallback>
             <w:pict>
-              <v:rect w14:anchorId="68A15740" id="מלבן 335" o:spid="_x0000_s1026" style="position:absolute;margin-left:-26.05pt;margin-top:668.7pt;width:108.45pt;height:1in;z-index:251720704;visibility:visible;mso-wrap-style:square;mso-width-percent:0;mso-height-percent:0;mso-wrap-distance-left:9pt;mso-wrap-distance-top:0;mso-wrap-distance-right:9pt;mso-wrap-distance-bottom:0;mso-position-horizontal:absolute;mso-position-horizontal-relative:text;mso-position-vertical:absolute;mso-position-vertical-relative:text;mso-width-percent:0;mso-height-percent:0;mso-width-relative:margin;mso-height-relative:margin;v-text-anchor:middle" o:gfxdata="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" fillcolor="#00b050" strokecolor="#1f4d78 [1604]" strokeweight="1pt"/>
+              <v:rect w14:anchorId="252774D8" id="מלבן 335" o:spid="_x0000_s1026" style="position:absolute;margin-left:-26.05pt;margin-top:668.7pt;width:108.45pt;height:1in;z-index:251720704;visibility:visible;mso-wrap-style:square;mso-width-percent:0;mso-height-percent:0;mso-wrap-distance-left:9pt;mso-wrap-distance-top:0;mso-wrap-distance-right:9pt;mso-wrap-distance-bottom:0;mso-position-horizontal:absolute;mso-position-horizontal-relative:text;mso-position-vertical:absolute;mso-position-vertical-relative:text;mso-width-percent:0;mso-height-percent:0;mso-width-relative:margin;mso-height-relative:margin;v-text-anchor:middle" o:gfxdata="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" fillcolor="#00b050" strokecolor="#1f4d78 [1604]" strokeweight="1pt"/>
             </w:pict>
           </mc:Fallback>
         </mc:AlternateContent>
@@ -6129,7 +6334,7 @@
           </mc:Choice>
           <mc:Fallback>
             <w:pict>
-              <v:rect w14:anchorId="01747229" id="מלבן 334" o:spid="_x0000_s1026" style="position:absolute;margin-left:397.25pt;margin-top:668.5pt;width:80.4pt;height:53.25pt;z-index:251719680;visibility:visible;mso-wrap-style:square;mso-width-percent:0;mso-height-percent:0;mso-wrap-distance-left:9pt;mso-wrap-distance-top:0;mso-wrap-distance-right:9pt;mso-wrap-distance-bottom:0;mso-position-horizontal:absolute;mso-position-horizontal-relative:text;mso-position-vertical:absolute;mso-position-vertical-relative:text;mso-width-percent:0;mso-height-percent:0;mso-width-relative:margin;mso-height-relative:margin;v-text-anchor:middle" o:gfxdata="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" fillcolor="#00b050" strokecolor="#1f4d78 [1604]" strokeweight="1pt"/>
+              <v:rect w14:anchorId="20BADE28" id="מלבן 334" o:spid="_x0000_s1026" style="position:absolute;margin-left:397.25pt;margin-top:668.5pt;width:80.4pt;height:53.25pt;z-index:251719680;visibility:visible;mso-wrap-style:square;mso-width-percent:0;mso-height-percent:0;mso-wrap-distance-left:9pt;mso-wrap-distance-top:0;mso-wrap-distance-right:9pt;mso-wrap-distance-bottom:0;mso-position-horizontal:absolute;mso-position-horizontal-relative:text;mso-position-vertical:absolute;mso-position-vertical-relative:text;mso-width-percent:0;mso-height-percent:0;mso-width-relative:margin;mso-height-relative:margin;v-text-anchor:middle" o:gfxdata="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" fillcolor="#00b050" strokecolor="#1f4d78 [1604]" strokeweight="1pt"/>
             </w:pict>
           </mc:Fallback>
         </mc:AlternateContent>
@@ -6199,7 +6404,7 @@
           </mc:Choice>
           <mc:Fallback>
             <w:pict>
-              <v:shape w14:anchorId="462E6F77" id="יהלום 336" o:spid="_x0000_s1026" type="#_x0000_t4" style="position:absolute;margin-left:195.25pt;margin-top:668.5pt;width:74.8pt;height:53.25pt;z-index:251721728;visibility:visible;mso-wrap-style:square;mso-wrap-distance-left:9pt;mso-wrap-distance-top:0;mso-wrap-distance-right:9pt;mso-wrap-distance-bottom:0;mso-position-horizontal:absolute;mso-position-horizontal-relative:text;mso-position-vertical:absolute;mso-position-vertical-relative:text;v-text-anchor:middle" o:gfxdata="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" fillcolor="#5b9bd5 [3204]" strokecolor="#1f4d78 [1604]" strokeweight="1pt"/>
+              <v:shape w14:anchorId="5AD0B214" id="יהלום 336" o:spid="_x0000_s1026" type="#_x0000_t4" style="position:absolute;margin-left:195.25pt;margin-top:668.5pt;width:74.8pt;height:53.25pt;z-index:251721728;visibility:visible;mso-wrap-style:square;mso-wrap-distance-left:9pt;mso-wrap-distance-top:0;mso-wrap-distance-right:9pt;mso-wrap-distance-bottom:0;mso-position-horizontal:absolute;mso-position-horizontal-relative:text;mso-position-vertical:absolute;mso-position-vertical-relative:text;v-text-anchor:middle" o:gfxdata="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" fillcolor="#5b9bd5 [3204]" strokecolor="#1f4d78 [1604]" strokeweight="1pt"/>
             </w:pict>
           </mc:Fallback>
         </mc:AlternateContent>
@@ -6262,7 +6467,7 @@
           </mc:Choice>
           <mc:Fallback>
             <w:pict>
-              <v:line w14:anchorId="46B1220D" id="מחבר ישר 337" o:spid="_x0000_s1026" style="position:absolute;flip:x y;z-index:251722752;visibility:visible;mso-wrap-style:square;mso-wrap-distance-left:9pt;mso-wrap-distance-top:0;mso-wrap-distance-right:9pt;mso-wrap-distance-bottom:0;mso-position-horizontal:absolute;mso-position-horizontal-relative:text;mso-position-vertical:absolute;mso-position-vertical-relative:text" from="83.1pt,695.6pt" to="397.25pt,696.5pt" o:gfxdata="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" strokecolor="#5b9bd5 [3204]" strokeweight=".5pt">
+              <v:line w14:anchorId="77060E96" id="מחבר ישר 337" o:spid="_x0000_s1026" style="position:absolute;flip:x y;z-index:251722752;visibility:visible;mso-wrap-style:square;mso-wrap-distance-left:9pt;mso-wrap-distance-top:0;mso-wrap-distance-right:9pt;mso-wrap-distance-bottom:0;mso-position-horizontal:absolute;mso-position-horizontal-relative:text;mso-position-vertical:absolute;mso-position-vertical-relative:text" from="83.1pt,695.6pt" to="397.25pt,696.5pt" o:gfxdata="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" strokecolor="#5b9bd5 [3204]" strokeweight=".5pt">
                 <v:stroke joinstyle="miter"/>
               </v:line>
             </w:pict>
@@ -7216,7 +7421,7 @@
           </mc:Choice>
           <mc:Fallback>
             <w:pict>
-              <v:line w14:anchorId="73612B73" id="מחבר ישר 329" o:spid="_x0000_s1026" style="position:absolute;flip:x y;z-index:251713536;visibility:visible;mso-wrap-style:square;mso-wrap-distance-left:9pt;mso-wrap-distance-top:0;mso-wrap-distance-right:9pt;mso-wrap-distance-bottom:0;mso-position-horizontal:absolute;mso-position-horizontal-relative:text;mso-position-vertical:absolute;mso-position-vertical-relative:text" from="90.65pt,583.4pt" to="404.8pt,584.3pt" o:gfxdata="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" strokecolor="#5b9bd5 [3204]" strokeweight=".5pt">
+              <v:line w14:anchorId="402E90C8" id="מחבר ישר 329" o:spid="_x0000_s1026" style="position:absolute;flip:x y;z-index:251713536;visibility:visible;mso-wrap-style:square;mso-wrap-distance-left:9pt;mso-wrap-distance-top:0;mso-wrap-distance-right:9pt;mso-wrap-distance-bottom:0;mso-position-horizontal:absolute;mso-position-horizontal-relative:text;mso-position-vertical:absolute;mso-position-vertical-relative:text" from="90.65pt,583.4pt" to="404.8pt,584.3pt" o:gfxdata="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" strokecolor="#5b9bd5 [3204]" strokeweight=".5pt">
                 <v:stroke joinstyle="miter"/>
               </v:line>
             </w:pict>
@@ -7288,7 +7493,7 @@
           </mc:Choice>
           <mc:Fallback>
             <w:pict>
-              <v:shape w14:anchorId="3DE1DC91" id="יהלום 328" o:spid="_x0000_s1026" type="#_x0000_t4" style="position:absolute;margin-left:202.8pt;margin-top:556.3pt;width:74.8pt;height:53.25pt;z-index:251712512;visibility:visible;mso-wrap-style:square;mso-wrap-distance-left:9pt;mso-wrap-distance-top:0;mso-wrap-distance-right:9pt;mso-wrap-distance-bottom:0;mso-position-horizontal:absolute;mso-position-horizontal-relative:text;mso-position-vertical:absolute;mso-position-vertical-relative:text;v-text-anchor:middle" o:gfxdata="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" fillcolor="#5b9bd5 [3204]" strokecolor="#1f4d78 [1604]" strokeweight="1pt"/>
+              <v:shape w14:anchorId="1BB9160C" id="יהלום 328" o:spid="_x0000_s1026" type="#_x0000_t4" style="position:absolute;margin-left:202.8pt;margin-top:556.3pt;width:74.8pt;height:53.25pt;z-index:251712512;visibility:visible;mso-wrap-style:square;mso-wrap-distance-left:9pt;mso-wrap-distance-top:0;mso-wrap-distance-right:9pt;mso-wrap-distance-bottom:0;mso-position-horizontal:absolute;mso-position-horizontal-relative:text;mso-position-vertical:absolute;mso-position-vertical-relative:text;v-text-anchor:middle" o:gfxdata="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" fillcolor="#5b9bd5 [3204]" strokecolor="#1f4d78 [1604]" strokeweight="1pt"/>
             </w:pict>
           </mc:Fallback>
         </mc:AlternateContent>
@@ -7367,7 +7572,7 @@
           </mc:Choice>
           <mc:Fallback>
             <w:pict>
-              <v:rect w14:anchorId="2A09CEE6" id="מלבן 327" o:spid="_x0000_s1026" style="position:absolute;margin-left:10pt;margin-top:556.1pt;width:80.4pt;height:53.25pt;z-index:251711488;visibility:visible;mso-wrap-style:square;mso-width-percent:0;mso-height-percent:0;mso-wrap-distance-left:9pt;mso-wrap-distance-top:0;mso-wrap-distance-right:9pt;mso-wrap-distance-bottom:0;mso-position-horizontal:absolute;mso-position-horizontal-relative:text;mso-position-vertical:absolute;mso-position-vertical-relative:text;mso-width-percent:0;mso-height-percent:0;mso-width-relative:margin;mso-height-relative:margin;v-text-anchor:middle" o:gfxdata="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" fillcolor="#00b050" strokecolor="#1f4d78 [1604]" strokeweight="1pt"/>
+              <v:rect w14:anchorId="3EBE9135" id="מלבן 327" o:spid="_x0000_s1026" style="position:absolute;margin-left:10pt;margin-top:556.1pt;width:80.4pt;height:53.25pt;z-index:251711488;visibility:visible;mso-wrap-style:square;mso-width-percent:0;mso-height-percent:0;mso-wrap-distance-left:9pt;mso-wrap-distance-top:0;mso-wrap-distance-right:9pt;mso-wrap-distance-bottom:0;mso-position-horizontal:absolute;mso-position-horizontal-relative:text;mso-position-vertical:absolute;mso-position-vertical-relative:text;mso-width-percent:0;mso-height-percent:0;mso-width-relative:margin;mso-height-relative:margin;v-text-anchor:middle" o:gfxdata="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" fillcolor="#00b050" strokecolor="#1f4d78 [1604]" strokeweight="1pt"/>
             </w:pict>
           </mc:Fallback>
         </mc:AlternateContent>
@@ -7446,7 +7651,7 @@
           </mc:Choice>
           <mc:Fallback>
             <w:pict>
-              <v:rect w14:anchorId="24E237AB" id="מלבן 326" o:spid="_x0000_s1026" style="position:absolute;margin-left:404.85pt;margin-top:556.35pt;width:80.4pt;height:53.3pt;z-index:251710464;visibility:visible;mso-wrap-style:square;mso-width-percent:0;mso-height-percent:0;mso-wrap-distance-left:9pt;mso-wrap-distance-top:0;mso-wrap-distance-right:9pt;mso-wrap-distance-bottom:0;mso-position-horizontal:absolute;mso-position-horizontal-relative:text;mso-position-vertical:absolute;mso-position-vertical-relative:text;mso-width-percent:0;mso-height-percent:0;mso-width-relative:margin;mso-height-relative:margin;v-text-anchor:middle" o:gfxdata="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" fillcolor="#00b050" strokecolor="#1f4d78 [1604]" strokeweight="1pt"/>
+              <v:rect w14:anchorId="7073A47A" id="מלבן 326" o:spid="_x0000_s1026" style="position:absolute;margin-left:404.85pt;margin-top:556.35pt;width:80.4pt;height:53.3pt;z-index:251710464;visibility:visible;mso-wrap-style:square;mso-width-percent:0;mso-height-percent:0;mso-wrap-distance-left:9pt;mso-wrap-distance-top:0;mso-wrap-distance-right:9pt;mso-wrap-distance-bottom:0;mso-position-horizontal:absolute;mso-position-horizontal-relative:text;mso-position-vertical:absolute;mso-position-vertical-relative:text;mso-width-percent:0;mso-height-percent:0;mso-width-relative:margin;mso-height-relative:margin;v-text-anchor:middle" o:gfxdata="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" fillcolor="#00b050" strokecolor="#1f4d78 [1604]" strokeweight="1pt"/>
             </w:pict>
           </mc:Fallback>
         </mc:AlternateContent>
@@ -8017,7 +8222,7 @@
           </mc:Choice>
           <mc:Fallback>
             <w:pict>
-              <v:line w14:anchorId="6C260109" id="מחבר ישר 321" o:spid="_x0000_s1026" style="position:absolute;flip:x y;z-index:251704320;visibility:visible;mso-wrap-style:square;mso-wrap-distance-left:9pt;mso-wrap-distance-top:0;mso-wrap-distance-right:9pt;mso-wrap-distance-bottom:0;mso-position-horizontal:absolute;mso-position-horizontal-relative:text;mso-position-vertical:absolute;mso-position-vertical-relative:text" from="90.65pt,465.6pt" to="404.8pt,466.5pt" o:gfxdata="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" strokecolor="#5b9bd5 [3204]" strokeweight=".5pt">
+              <v:line w14:anchorId="54B20C75" id="מחבר ישר 321" o:spid="_x0000_s1026" style="position:absolute;flip:x y;z-index:251704320;visibility:visible;mso-wrap-style:square;mso-wrap-distance-left:9pt;mso-wrap-distance-top:0;mso-wrap-distance-right:9pt;mso-wrap-distance-bottom:0;mso-position-horizontal:absolute;mso-position-horizontal-relative:text;mso-position-vertical:absolute;mso-position-vertical-relative:text" from="90.65pt,465.6pt" to="404.8pt,466.5pt" o:gfxdata="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" strokecolor="#5b9bd5 [3204]" strokeweight=".5pt">
                 <v:stroke joinstyle="miter"/>
               </v:line>
             </w:pict>
@@ -8089,7 +8294,7 @@
           </mc:Choice>
           <mc:Fallback>
             <w:pict>
-              <v:shape w14:anchorId="620C5F5D" id="יהלום 314" o:spid="_x0000_s1026" type="#_x0000_t4" style="position:absolute;margin-left:202.8pt;margin-top:438.5pt;width:74.8pt;height:53.25pt;z-index:251703296;visibility:visible;mso-wrap-style:square;mso-wrap-distance-left:9pt;mso-wrap-distance-top:0;mso-wrap-distance-right:9pt;mso-wrap-distance-bottom:0;mso-position-horizontal:absolute;mso-position-horizontal-relative:text;mso-position-vertical:absolute;mso-position-vertical-relative:text;v-text-anchor:middle" o:gfxdata="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" fillcolor="#5b9bd5 [3204]" strokecolor="#1f4d78 [1604]" strokeweight="1pt"/>
+              <v:shape w14:anchorId="3F50BC91" id="יהלום 314" o:spid="_x0000_s1026" type="#_x0000_t4" style="position:absolute;margin-left:202.8pt;margin-top:438.5pt;width:74.8pt;height:53.25pt;z-index:251703296;visibility:visible;mso-wrap-style:square;mso-wrap-distance-left:9pt;mso-wrap-distance-top:0;mso-wrap-distance-right:9pt;mso-wrap-distance-bottom:0;mso-position-horizontal:absolute;mso-position-horizontal-relative:text;mso-position-vertical:absolute;mso-position-vertical-relative:text;v-text-anchor:middle" o:gfxdata="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" fillcolor="#5b9bd5 [3204]" strokecolor="#1f4d78 [1604]" strokeweight="1pt"/>
             </w:pict>
           </mc:Fallback>
         </mc:AlternateContent>
@@ -8168,7 +8373,7 @@
           </mc:Choice>
           <mc:Fallback>
             <w:pict>
-              <v:rect w14:anchorId="196EAEF9" id="מלבן 313" o:spid="_x0000_s1026" style="position:absolute;margin-left:10pt;margin-top:438.3pt;width:80.4pt;height:53.25pt;z-index:251702272;visibility:visible;mso-wrap-style:square;mso-width-percent:0;mso-height-percent:0;mso-wrap-distance-left:9pt;mso-wrap-distance-top:0;mso-wrap-distance-right:9pt;mso-wrap-distance-bottom:0;mso-position-horizontal:absolute;mso-position-horizontal-relative:text;mso-position-vertical:absolute;mso-position-vertical-relative:text;mso-width-percent:0;mso-height-percent:0;mso-width-relative:margin;mso-height-relative:margin;v-text-anchor:middle" o:gfxdata="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" fillcolor="#00b050" strokecolor="#1f4d78 [1604]" strokeweight="1pt"/>
+              <v:rect w14:anchorId="0A88A927" id="מלבן 313" o:spid="_x0000_s1026" style="position:absolute;margin-left:10pt;margin-top:438.3pt;width:80.4pt;height:53.25pt;z-index:251702272;visibility:visible;mso-wrap-style:square;mso-width-percent:0;mso-height-percent:0;mso-wrap-distance-left:9pt;mso-wrap-distance-top:0;mso-wrap-distance-right:9pt;mso-wrap-distance-bottom:0;mso-position-horizontal:absolute;mso-position-horizontal-relative:text;mso-position-vertical:absolute;mso-position-vertical-relative:text;mso-width-percent:0;mso-height-percent:0;mso-width-relative:margin;mso-height-relative:margin;v-text-anchor:middle" o:gfxdata="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" fillcolor="#00b050" strokecolor="#1f4d78 [1604]" strokeweight="1pt"/>
             </w:pict>
           </mc:Fallback>
         </mc:AlternateContent>
@@ -8247,7 +8452,7 @@
           </mc:Choice>
           <mc:Fallback>
             <w:pict>
-              <v:rect w14:anchorId="06FD4B7E" id="מלבן 312" o:spid="_x0000_s1026" style="position:absolute;margin-left:404.85pt;margin-top:438.55pt;width:80.4pt;height:53.3pt;z-index:251701248;visibility:visible;mso-wrap-style:square;mso-width-percent:0;mso-height-percent:0;mso-wrap-distance-left:9pt;mso-wrap-distance-top:0;mso-wrap-distance-right:9pt;mso-wrap-distance-bottom:0;mso-position-horizontal:absolute;mso-position-horizontal-relative:text;mso-position-vertical:absolute;mso-position-vertical-relative:text;mso-width-percent:0;mso-height-percent:0;mso-width-relative:margin;mso-height-relative:margin;v-text-anchor:middle" o:gfxdata="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" fillcolor="#00b050" strokecolor="#1f4d78 [1604]" strokeweight="1pt"/>
+              <v:rect w14:anchorId="20B5F00A" id="מלבן 312" o:spid="_x0000_s1026" style="position:absolute;margin-left:404.85pt;margin-top:438.55pt;width:80.4pt;height:53.3pt;z-index:251701248;visibility:visible;mso-wrap-style:square;mso-width-percent:0;mso-height-percent:0;mso-wrap-distance-left:9pt;mso-wrap-distance-top:0;mso-wrap-distance-right:9pt;mso-wrap-distance-bottom:0;mso-position-horizontal:absolute;mso-position-horizontal-relative:text;mso-position-vertical:absolute;mso-position-vertical-relative:text;mso-width-percent:0;mso-height-percent:0;mso-width-relative:margin;mso-height-relative:margin;v-text-anchor:middle" o:gfxdata="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" fillcolor="#00b050" strokecolor="#1f4d78 [1604]" strokeweight="1pt"/>
             </w:pict>
           </mc:Fallback>
         </mc:AlternateContent>
@@ -8818,7 +9023,7 @@
           </mc:Choice>
           <mc:Fallback>
             <w:pict>
-              <v:line w14:anchorId="588096DD" id="מחבר ישר 304" o:spid="_x0000_s1026" style="position:absolute;flip:x y;z-index:251695104;visibility:visible;mso-wrap-style:square;mso-wrap-distance-left:9pt;mso-wrap-distance-top:0;mso-wrap-distance-right:9pt;mso-wrap-distance-bottom:0;mso-position-horizontal:absolute;mso-position-horizontal-relative:text;mso-position-vertical:absolute;mso-position-vertical-relative:text" from="90.65pt,348.7pt" to="404.8pt,349.6pt" o:gfxdata="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" strokecolor="#5b9bd5 [3204]" strokeweight=".5pt">
+              <v:line w14:anchorId="134FE51F" id="מחבר ישר 304" o:spid="_x0000_s1026" style="position:absolute;flip:x y;z-index:251695104;visibility:visible;mso-wrap-style:square;mso-wrap-distance-left:9pt;mso-wrap-distance-top:0;mso-wrap-distance-right:9pt;mso-wrap-distance-bottom:0;mso-position-horizontal:absolute;mso-position-horizontal-relative:text;mso-position-vertical:absolute;mso-position-vertical-relative:text" from="90.65pt,348.7pt" to="404.8pt,349.6pt" o:gfxdata="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" strokecolor="#5b9bd5 [3204]" strokeweight=".5pt">
                 <v:stroke joinstyle="miter"/>
               </v:line>
             </w:pict>
@@ -8890,7 +9095,7 @@
           </mc:Choice>
           <mc:Fallback>
             <w:pict>
-              <v:shape w14:anchorId="1C85D5C0" id="יהלום 303" o:spid="_x0000_s1026" type="#_x0000_t4" style="position:absolute;margin-left:202.8pt;margin-top:321.6pt;width:74.8pt;height:53.25pt;z-index:251694080;visibility:visible;mso-wrap-style:square;mso-wrap-distance-left:9pt;mso-wrap-distance-top:0;mso-wrap-distance-right:9pt;mso-wrap-distance-bottom:0;mso-position-horizontal:absolute;mso-position-horizontal-relative:text;mso-position-vertical:absolute;mso-position-vertical-relative:text;v-text-anchor:middle" o:gfxdata="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" fillcolor="#5b9bd5 [3204]" strokecolor="#1f4d78 [1604]" strokeweight="1pt"/>
+              <v:shape w14:anchorId="5D09C320" id="יהלום 303" o:spid="_x0000_s1026" type="#_x0000_t4" style="position:absolute;margin-left:202.8pt;margin-top:321.6pt;width:74.8pt;height:53.25pt;z-index:251694080;visibility:visible;mso-wrap-style:square;mso-wrap-distance-left:9pt;mso-wrap-distance-top:0;mso-wrap-distance-right:9pt;mso-wrap-distance-bottom:0;mso-position-horizontal:absolute;mso-position-horizontal-relative:text;mso-position-vertical:absolute;mso-position-vertical-relative:text;v-text-anchor:middle" o:gfxdata="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" fillcolor="#5b9bd5 [3204]" strokecolor="#1f4d78 [1604]" strokeweight="1pt"/>
             </w:pict>
           </mc:Fallback>
         </mc:AlternateContent>
@@ -8969,7 +9174,7 @@
           </mc:Choice>
           <mc:Fallback>
             <w:pict>
-              <v:rect w14:anchorId="494321E0" id="מלבן 296" o:spid="_x0000_s1026" style="position:absolute;margin-left:10pt;margin-top:321.4pt;width:80.4pt;height:53.25pt;z-index:251693056;visibility:visible;mso-wrap-style:square;mso-width-percent:0;mso-height-percent:0;mso-wrap-distance-left:9pt;mso-wrap-distance-top:0;mso-wrap-distance-right:9pt;mso-wrap-distance-bottom:0;mso-position-horizontal:absolute;mso-position-horizontal-relative:text;mso-position-vertical:absolute;mso-position-vertical-relative:text;mso-width-percent:0;mso-height-percent:0;mso-width-relative:margin;mso-height-relative:margin;v-text-anchor:middle" o:gfxdata="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" fillcolor="#00b050" strokecolor="#1f4d78 [1604]" strokeweight="1pt"/>
+              <v:rect w14:anchorId="77D84AAD" id="מלבן 296" o:spid="_x0000_s1026" style="position:absolute;margin-left:10pt;margin-top:321.4pt;width:80.4pt;height:53.25pt;z-index:251693056;visibility:visible;mso-wrap-style:square;mso-width-percent:0;mso-height-percent:0;mso-wrap-distance-left:9pt;mso-wrap-distance-top:0;mso-wrap-distance-right:9pt;mso-wrap-distance-bottom:0;mso-position-horizontal:absolute;mso-position-horizontal-relative:text;mso-position-vertical:absolute;mso-position-vertical-relative:text;mso-width-percent:0;mso-height-percent:0;mso-width-relative:margin;mso-height-relative:margin;v-text-anchor:middle" o:gfxdata="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" fillcolor="#00b050" strokecolor="#1f4d78 [1604]" strokeweight="1pt"/>
             </w:pict>
           </mc:Fallback>
         </mc:AlternateContent>
@@ -9048,7 +9253,7 @@
           </mc:Choice>
           <mc:Fallback>
             <w:pict>
-              <v:rect w14:anchorId="5D535FF7" id="מלבן 63" o:spid="_x0000_s1026" style="position:absolute;margin-left:404.85pt;margin-top:321.65pt;width:80.4pt;height:53.3pt;z-index:251692032;visibility:visible;mso-wrap-style:square;mso-width-percent:0;mso-height-percent:0;mso-wrap-distance-left:9pt;mso-wrap-distance-top:0;mso-wrap-distance-right:9pt;mso-wrap-distance-bottom:0;mso-position-horizontal:absolute;mso-position-horizontal-relative:text;mso-position-vertical:absolute;mso-position-vertical-relative:text;mso-width-percent:0;mso-height-percent:0;mso-width-relative:margin;mso-height-relative:margin;v-text-anchor:middle" o:gfxdata="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" fillcolor="#00b050" strokecolor="#1f4d78 [1604]" strokeweight="1pt"/>
+              <v:rect w14:anchorId="0147CD4E" id="מלבן 63" o:spid="_x0000_s1026" style="position:absolute;margin-left:404.85pt;margin-top:321.65pt;width:80.4pt;height:53.3pt;z-index:251692032;visibility:visible;mso-wrap-style:square;mso-width-percent:0;mso-height-percent:0;mso-wrap-distance-left:9pt;mso-wrap-distance-top:0;mso-wrap-distance-right:9pt;mso-wrap-distance-bottom:0;mso-position-horizontal:absolute;mso-position-horizontal-relative:text;mso-position-vertical:absolute;mso-position-vertical-relative:text;mso-width-percent:0;mso-height-percent:0;mso-width-relative:margin;mso-height-relative:margin;v-text-anchor:middle" o:gfxdata="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" fillcolor="#00b050" strokecolor="#1f4d78 [1604]" strokeweight="1pt"/>
             </w:pict>
           </mc:Fallback>
         </mc:AlternateContent>
@@ -9619,7 +9824,7 @@
           </mc:Choice>
           <mc:Fallback>
             <w:pict>
-              <v:line w14:anchorId="2347E9B2" id="מחבר ישר 58" o:spid="_x0000_s1026" style="position:absolute;flip:x y;z-index:251685888;visibility:visible;mso-wrap-style:square;mso-wrap-distance-left:9pt;mso-wrap-distance-top:0;mso-wrap-distance-right:9pt;mso-wrap-distance-bottom:0;mso-position-horizontal:absolute;mso-position-horizontal-relative:text;mso-position-vertical:absolute;mso-position-vertical-relative:text" from="90.65pt,241.2pt" to="404.8pt,242.1pt" o:gfxdata="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" strokecolor="#5b9bd5 [3204]" strokeweight=".5pt">
+              <v:line w14:anchorId="5841144F" id="מחבר ישר 58" o:spid="_x0000_s1026" style="position:absolute;flip:x y;z-index:251685888;visibility:visible;mso-wrap-style:square;mso-wrap-distance-left:9pt;mso-wrap-distance-top:0;mso-wrap-distance-right:9pt;mso-wrap-distance-bottom:0;mso-position-horizontal:absolute;mso-position-horizontal-relative:text;mso-position-vertical:absolute;mso-position-vertical-relative:text" from="90.65pt,241.2pt" to="404.8pt,242.1pt" o:gfxdata="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" strokecolor="#5b9bd5 [3204]" strokeweight=".5pt">
                 <v:stroke joinstyle="miter"/>
               </v:line>
             </w:pict>
@@ -9691,7 +9896,7 @@
           </mc:Choice>
           <mc:Fallback>
             <w:pict>
-              <v:shape w14:anchorId="416A247B" id="יהלום 57" o:spid="_x0000_s1026" type="#_x0000_t4" style="position:absolute;margin-left:202.8pt;margin-top:214.1pt;width:74.8pt;height:53.25pt;z-index:251684864;visibility:visible;mso-wrap-style:square;mso-wrap-distance-left:9pt;mso-wrap-distance-top:0;mso-wrap-distance-right:9pt;mso-wrap-distance-bottom:0;mso-position-horizontal:absolute;mso-position-horizontal-relative:text;mso-position-vertical:absolute;mso-position-vertical-relative:text;v-text-anchor:middle" o:gfxdata="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" fillcolor="#5b9bd5 [3204]" strokecolor="#1f4d78 [1604]" strokeweight="1pt"/>
+              <v:shape w14:anchorId="0D768893" id="יהלום 57" o:spid="_x0000_s1026" type="#_x0000_t4" style="position:absolute;margin-left:202.8pt;margin-top:214.1pt;width:74.8pt;height:53.25pt;z-index:251684864;visibility:visible;mso-wrap-style:square;mso-wrap-distance-left:9pt;mso-wrap-distance-top:0;mso-wrap-distance-right:9pt;mso-wrap-distance-bottom:0;mso-position-horizontal:absolute;mso-position-horizontal-relative:text;mso-position-vertical:absolute;mso-position-vertical-relative:text;v-text-anchor:middle" o:gfxdata="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" fillcolor="#5b9bd5 [3204]" strokecolor="#1f4d78 [1604]" strokeweight="1pt"/>
             </w:pict>
           </mc:Fallback>
         </mc:AlternateContent>
@@ -9770,7 +9975,7 @@
           </mc:Choice>
           <mc:Fallback>
             <w:pict>
-              <v:rect w14:anchorId="362F904F" id="מלבן 56" o:spid="_x0000_s1026" style="position:absolute;margin-left:10pt;margin-top:213.9pt;width:80.4pt;height:53.25pt;z-index:251683840;visibility:visible;mso-wrap-style:square;mso-width-percent:0;mso-height-percent:0;mso-wrap-distance-left:9pt;mso-wrap-distance-top:0;mso-wrap-distance-right:9pt;mso-wrap-distance-bottom:0;mso-position-horizontal:absolute;mso-position-horizontal-relative:text;mso-position-vertical:absolute;mso-position-vertical-relative:text;mso-width-percent:0;mso-height-percent:0;mso-width-relative:margin;mso-height-relative:margin;v-text-anchor:middle" o:gfxdata="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" fillcolor="#00b050" strokecolor="#1f4d78 [1604]" strokeweight="1pt"/>
+              <v:rect w14:anchorId="48BDAE53" id="מלבן 56" o:spid="_x0000_s1026" style="position:absolute;margin-left:10pt;margin-top:213.9pt;width:80.4pt;height:53.25pt;z-index:251683840;visibility:visible;mso-wrap-style:square;mso-width-percent:0;mso-height-percent:0;mso-wrap-distance-left:9pt;mso-wrap-distance-top:0;mso-wrap-distance-right:9pt;mso-wrap-distance-bottom:0;mso-position-horizontal:absolute;mso-position-horizontal-relative:text;mso-position-vertical:absolute;mso-position-vertical-relative:text;mso-width-percent:0;mso-height-percent:0;mso-width-relative:margin;mso-height-relative:margin;v-text-anchor:middle" o:gfxdata="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" fillcolor="#00b050" strokecolor="#1f4d78 [1604]" strokeweight="1pt"/>
             </w:pict>
           </mc:Fallback>
         </mc:AlternateContent>
@@ -9849,7 +10054,7 @@
           </mc:Choice>
           <mc:Fallback>
             <w:pict>
-              <v:rect w14:anchorId="765713B4" id="מלבן 55" o:spid="_x0000_s1026" style="position:absolute;margin-left:404.85pt;margin-top:214.1pt;width:80.4pt;height:53.3pt;z-index:251682816;visibility:visible;mso-wrap-style:square;mso-width-percent:0;mso-height-percent:0;mso-wrap-distance-left:9pt;mso-wrap-distance-top:0;mso-wrap-distance-right:9pt;mso-wrap-distance-bottom:0;mso-position-horizontal:absolute;mso-position-horizontal-relative:text;mso-position-vertical:absolute;mso-position-vertical-relative:text;mso-width-percent:0;mso-height-percent:0;mso-width-relative:margin;mso-height-relative:margin;v-text-anchor:middle" o:gfxdata="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" fillcolor="#00b050" strokecolor="#1f4d78 [1604]" strokeweight="1pt"/>
+              <v:rect w14:anchorId="60917B38" id="מלבן 55" o:spid="_x0000_s1026" style="position:absolute;margin-left:404.85pt;margin-top:214.1pt;width:80.4pt;height:53.3pt;z-index:251682816;visibility:visible;mso-wrap-style:square;mso-width-percent:0;mso-height-percent:0;mso-wrap-distance-left:9pt;mso-wrap-distance-top:0;mso-wrap-distance-right:9pt;mso-wrap-distance-bottom:0;mso-position-horizontal:absolute;mso-position-horizontal-relative:text;mso-position-vertical:absolute;mso-position-vertical-relative:text;mso-width-percent:0;mso-height-percent:0;mso-width-relative:margin;mso-height-relative:margin;v-text-anchor:middle" o:gfxdata="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" fillcolor="#00b050" strokecolor="#1f4d78 [1604]" strokeweight="1pt"/>
             </w:pict>
           </mc:Fallback>
         </mc:AlternateContent>
@@ -10420,7 +10625,7 @@
           </mc:Choice>
           <mc:Fallback>
             <w:pict>
-              <v:line w14:anchorId="5D1D7D53" id="מחבר ישר 50" o:spid="_x0000_s1026" style="position:absolute;flip:x y;z-index:251676672;visibility:visible;mso-wrap-style:square;mso-wrap-distance-left:9pt;mso-wrap-distance-top:0;mso-wrap-distance-right:9pt;mso-wrap-distance-bottom:0;mso-position-horizontal:absolute;mso-position-horizontal-relative:text;mso-position-vertical:absolute;mso-position-vertical-relative:text" from="90.65pt,141.15pt" to="404.8pt,142.05pt" o:gfxdata="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" strokecolor="#5b9bd5 [3204]" strokeweight=".5pt">
+              <v:line w14:anchorId="72DF336E" id="מחבר ישר 50" o:spid="_x0000_s1026" style="position:absolute;flip:x y;z-index:251676672;visibility:visible;mso-wrap-style:square;mso-wrap-distance-left:9pt;mso-wrap-distance-top:0;mso-wrap-distance-right:9pt;mso-wrap-distance-bottom:0;mso-position-horizontal:absolute;mso-position-horizontal-relative:text;mso-position-vertical:absolute;mso-position-vertical-relative:text" from="90.65pt,141.15pt" to="404.8pt,142.05pt" o:gfxdata="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" strokecolor="#5b9bd5 [3204]" strokeweight=".5pt">
                 <v:stroke joinstyle="miter"/>
               </v:line>
             </w:pict>
@@ -10492,7 +10697,7 @@
           </mc:Choice>
           <mc:Fallback>
             <w:pict>
-              <v:shape w14:anchorId="30820B7A" id="יהלום 49" o:spid="_x0000_s1026" type="#_x0000_t4" style="position:absolute;margin-left:202.8pt;margin-top:114.05pt;width:74.8pt;height:53.25pt;z-index:251675648;visibility:visible;mso-wrap-style:square;mso-wrap-distance-left:9pt;mso-wrap-distance-top:0;mso-wrap-distance-right:9pt;mso-wrap-distance-bottom:0;mso-position-horizontal:absolute;mso-position-horizontal-relative:text;mso-position-vertical:absolute;mso-position-vertical-relative:text;v-text-anchor:middle" o:gfxdata="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" fillcolor="#5b9bd5 [3204]" strokecolor="#1f4d78 [1604]" strokeweight="1pt"/>
+              <v:shape w14:anchorId="13AE69B0" id="יהלום 49" o:spid="_x0000_s1026" type="#_x0000_t4" style="position:absolute;margin-left:202.8pt;margin-top:114.05pt;width:74.8pt;height:53.25pt;z-index:251675648;visibility:visible;mso-wrap-style:square;mso-wrap-distance-left:9pt;mso-wrap-distance-top:0;mso-wrap-distance-right:9pt;mso-wrap-distance-bottom:0;mso-position-horizontal:absolute;mso-position-horizontal-relative:text;mso-position-vertical:absolute;mso-position-vertical-relative:text;v-text-anchor:middle" o:gfxdata="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" fillcolor="#5b9bd5 [3204]" strokecolor="#1f4d78 [1604]" strokeweight="1pt"/>
             </w:pict>
           </mc:Fallback>
         </mc:AlternateContent>
@@ -10571,7 +10776,7 @@
           </mc:Choice>
           <mc:Fallback>
             <w:pict>
-              <v:rect w14:anchorId="7947F628" id="מלבן 48" o:spid="_x0000_s1026" style="position:absolute;margin-left:10pt;margin-top:113.85pt;width:80.4pt;height:53.25pt;z-index:251674624;visibility:visible;mso-wrap-style:square;mso-width-percent:0;mso-height-percent:0;mso-wrap-distance-left:9pt;mso-wrap-distance-top:0;mso-wrap-distance-right:9pt;mso-wrap-distance-bottom:0;mso-position-horizontal:absolute;mso-position-horizontal-relative:text;mso-position-vertical:absolute;mso-position-vertical-relative:text;mso-width-percent:0;mso-height-percent:0;mso-width-relative:margin;mso-height-relative:margin;v-text-anchor:middle" o:gfxdata="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" fillcolor="#00b050" strokecolor="#1f4d78 [1604]" strokeweight="1pt"/>
+              <v:rect w14:anchorId="58D19BAE" id="מלבן 48" o:spid="_x0000_s1026" style="position:absolute;margin-left:10pt;margin-top:113.85pt;width:80.4pt;height:53.25pt;z-index:251674624;visibility:visible;mso-wrap-style:square;mso-width-percent:0;mso-height-percent:0;mso-wrap-distance-left:9pt;mso-wrap-distance-top:0;mso-wrap-distance-right:9pt;mso-wrap-distance-bottom:0;mso-position-horizontal:absolute;mso-position-horizontal-relative:text;mso-position-vertical:absolute;mso-position-vertical-relative:text;mso-width-percent:0;mso-height-percent:0;mso-width-relative:margin;mso-height-relative:margin;v-text-anchor:middle" o:gfxdata="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" fillcolor="#00b050" strokecolor="#1f4d78 [1604]" strokeweight="1pt"/>
             </w:pict>
           </mc:Fallback>
         </mc:AlternateContent>
@@ -10650,7 +10855,7 @@
           </mc:Choice>
           <mc:Fallback>
             <w:pict>
-              <v:rect w14:anchorId="592CFA22" id="מלבן 47" o:spid="_x0000_s1026" style="position:absolute;margin-left:404.85pt;margin-top:114.05pt;width:80.4pt;height:53.3pt;z-index:251673600;visibility:visible;mso-wrap-style:square;mso-width-percent:0;mso-height-percent:0;mso-wrap-distance-left:9pt;mso-wrap-distance-top:0;mso-wrap-distance-right:9pt;mso-wrap-distance-bottom:0;mso-position-horizontal:absolute;mso-position-horizontal-relative:text;mso-position-vertical:absolute;mso-position-vertical-relative:text;mso-width-percent:0;mso-height-percent:0;mso-width-relative:margin;mso-height-relative:margin;v-text-anchor:middle" o:gfxdata="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" fillcolor="#00b050" strokecolor="#1f4d78 [1604]" strokeweight="1pt"/>
+              <v:rect w14:anchorId="0C1D3D15" id="מלבן 47" o:spid="_x0000_s1026" style="position:absolute;margin-left:404.85pt;margin-top:114.05pt;width:80.4pt;height:53.3pt;z-index:251673600;visibility:visible;mso-wrap-style:square;mso-width-percent:0;mso-height-percent:0;mso-wrap-distance-left:9pt;mso-wrap-distance-top:0;mso-wrap-distance-right:9pt;mso-wrap-distance-bottom:0;mso-position-horizontal:absolute;mso-position-horizontal-relative:text;mso-position-vertical:absolute;mso-position-vertical-relative:text;mso-width-percent:0;mso-height-percent:0;mso-width-relative:margin;mso-height-relative:margin;v-text-anchor:middle" o:gfxdata="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" fillcolor="#00b050" strokecolor="#1f4d78 [1604]" strokeweight="1pt"/>
             </w:pict>
           </mc:Fallback>
         </mc:AlternateContent>
@@ -11221,7 +11426,7 @@
           </mc:Choice>
           <mc:Fallback>
             <w:pict>
-              <v:line w14:anchorId="130C1AEA" id="מחבר ישר 37" o:spid="_x0000_s1026" style="position:absolute;flip:x y;z-index:251663360;visibility:visible;mso-wrap-style:square;mso-wrap-distance-left:9pt;mso-wrap-distance-top:0;mso-wrap-distance-right:9pt;mso-wrap-distance-bottom:0;mso-position-horizontal:absolute;mso-position-horizontal-relative:text;mso-position-vertical:absolute;mso-position-vertical-relative:text" from="90.85pt,32.9pt" to="405.05pt,33.85pt" o:gfxdata="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" strokecolor="#5b9bd5 [3204]" strokeweight=".5pt">
+              <v:line w14:anchorId="685D25BE" id="מחבר ישר 37" o:spid="_x0000_s1026" style="position:absolute;flip:x y;z-index:251663360;visibility:visible;mso-wrap-style:square;mso-wrap-distance-left:9pt;mso-wrap-distance-top:0;mso-wrap-distance-right:9pt;mso-wrap-distance-bottom:0;mso-position-horizontal:absolute;mso-position-horizontal-relative:text;mso-position-vertical:absolute;mso-position-vertical-relative:text" from="90.85pt,32.9pt" to="405.05pt,33.85pt" o:gfxdata="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" strokecolor="#5b9bd5 [3204]" strokeweight=".5pt">
                 <v:stroke joinstyle="miter"/>
               </v:line>
             </w:pict>
@@ -11293,7 +11498,7 @@
           </mc:Choice>
           <mc:Fallback>
             <w:pict>
-              <v:shape w14:anchorId="08B38E73" id="יהלום 20" o:spid="_x0000_s1026" type="#_x0000_t4" style="position:absolute;margin-left:203.05pt;margin-top:5.75pt;width:74.8pt;height:53.25pt;z-index:251662336;visibility:visible;mso-wrap-style:square;mso-wrap-distance-left:9pt;mso-wrap-distance-top:0;mso-wrap-distance-right:9pt;mso-wrap-distance-bottom:0;mso-position-horizontal:absolute;mso-position-horizontal-relative:text;mso-position-vertical:absolute;mso-position-vertical-relative:text;v-text-anchor:middle" o:gfxdata="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" fillcolor="#5b9bd5 [3204]" strokecolor="#1f4d78 [1604]" strokeweight="1pt"/>
+              <v:shape w14:anchorId="24B23B6A" id="יהלום 20" o:spid="_x0000_s1026" type="#_x0000_t4" style="position:absolute;margin-left:203.05pt;margin-top:5.75pt;width:74.8pt;height:53.25pt;z-index:251662336;visibility:visible;mso-wrap-style:square;mso-wrap-distance-left:9pt;mso-wrap-distance-top:0;mso-wrap-distance-right:9pt;mso-wrap-distance-bottom:0;mso-position-horizontal:absolute;mso-position-horizontal-relative:text;mso-position-vertical:absolute;mso-position-vertical-relative:text;v-text-anchor:middle" o:gfxdata="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" fillcolor="#5b9bd5 [3204]" strokecolor="#1f4d78 [1604]" strokeweight="1pt"/>
             </w:pict>
           </mc:Fallback>
         </mc:AlternateContent>
@@ -11372,7 +11577,7 @@
           </mc:Choice>
           <mc:Fallback>
             <w:pict>
-              <v:rect w14:anchorId="619246A0" id="מלבן 16" o:spid="_x0000_s1026" style="position:absolute;margin-left:10.25pt;margin-top:5.6pt;width:80.4pt;height:53.3pt;z-index:251661312;visibility:visible;mso-wrap-style:square;mso-width-percent:0;mso-height-percent:0;mso-wrap-distance-left:9pt;mso-wrap-distance-top:0;mso-wrap-distance-right:9pt;mso-wrap-distance-bottom:0;mso-position-horizontal:absolute;mso-position-horizontal-relative:text;mso-position-vertical:absolute;mso-position-vertical-relative:text;mso-width-percent:0;mso-height-percent:0;mso-width-relative:margin;mso-height-relative:margin;v-text-anchor:middle" o:gfxdata="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" fillcolor="#00b050" strokecolor="#1f4d78 [1604]" strokeweight="1pt"/>
+              <v:rect w14:anchorId="6A7DA2E8" id="מלבן 16" o:spid="_x0000_s1026" style="position:absolute;margin-left:10.25pt;margin-top:5.6pt;width:80.4pt;height:53.3pt;z-index:251661312;visibility:visible;mso-wrap-style:square;mso-width-percent:0;mso-height-percent:0;mso-wrap-distance-left:9pt;mso-wrap-distance-top:0;mso-wrap-distance-right:9pt;mso-wrap-distance-bottom:0;mso-position-horizontal:absolute;mso-position-horizontal-relative:text;mso-position-vertical:absolute;mso-position-vertical-relative:text;mso-width-percent:0;mso-height-percent:0;mso-width-relative:margin;mso-height-relative:margin;v-text-anchor:middle" o:gfxdata="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" fillcolor="#00b050" strokecolor="#1f4d78 [1604]" strokeweight="1pt"/>
             </w:pict>
           </mc:Fallback>
         </mc:AlternateContent>
@@ -11451,7 +11656,7 @@
           </mc:Choice>
           <mc:Fallback>
             <w:pict>
-              <v:rect w14:anchorId="00D49056" id="מלבן 8" o:spid="_x0000_s1026" style="position:absolute;margin-left:405pt;margin-top:5.75pt;width:80.4pt;height:53.3pt;z-index:251659264;visibility:visible;mso-wrap-style:square;mso-width-percent:0;mso-height-percent:0;mso-wrap-distance-left:9pt;mso-wrap-distance-top:0;mso-wrap-distance-right:9pt;mso-wrap-distance-bottom:0;mso-position-horizontal:absolute;mso-position-horizontal-relative:text;mso-position-vertical:absolute;mso-position-vertical-relative:text;mso-width-percent:0;mso-height-percent:0;mso-width-relative:margin;mso-height-relative:margin;v-text-anchor:middle" o:gfxdata="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" fillcolor="#00b050" strokecolor="#1f4d78 [1604]" strokeweight="1pt"/>
+              <v:rect w14:anchorId="40076985" id="מלבן 8" o:spid="_x0000_s1026" style="position:absolute;margin-left:405pt;margin-top:5.75pt;width:80.4pt;height:53.3pt;z-index:251659264;visibility:visible;mso-wrap-style:square;mso-width-percent:0;mso-height-percent:0;mso-wrap-distance-left:9pt;mso-wrap-distance-top:0;mso-wrap-distance-right:9pt;mso-wrap-distance-bottom:0;mso-position-horizontal:absolute;mso-position-horizontal-relative:text;mso-position-vertical:absolute;mso-position-vertical-relative:text;mso-width-percent:0;mso-height-percent:0;mso-width-relative:margin;mso-height-relative:margin;v-text-anchor:middle" o:gfxdata="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" fillcolor="#00b050" strokecolor="#1f4d78 [1604]" strokeweight="1pt"/>
             </w:pict>
           </mc:Fallback>
         </mc:AlternateContent>
@@ -11526,7 +11731,7 @@
         <w:noProof/>
         <w:rtl/>
       </w:rPr>
-      <w:t>6</w:t>
+      <w:t>2</w:t>
     </w:r>
     <w:r>
       <w:rPr>
@@ -14966,7 +15171,7 @@
 </file>
 
 <file path=customXml/itemProps1.xml><?xml version="1.0" encoding="utf-8"?>
-<ds:datastoreItem xmlns:ds="http://schemas.openxmlformats.org/officeDocument/2006/customXml" ds:itemID="{1F17B8A9-BE17-4037-B4F5-E81877FAE1EF}">
+<ds:datastoreItem xmlns:ds="http://schemas.openxmlformats.org/officeDocument/2006/customXml" ds:itemID="{35C0EFEC-038E-4027-AE95-8693083637AB}">
   <ds:schemaRefs>
     <ds:schemaRef ds:uri="http://schemas.openxmlformats.org/officeDocument/2006/bibliography"/>
   </ds:schemaRefs>

</xml_diff>